<commit_message>
UML Diagramme Activité Projet dossier
</commit_message>
<xml_diff>
--- a/UML.docx
+++ b/UML.docx
@@ -8,29 +8,8 @@
         <w:jc w:val="center"/>
       </w:pPr>
       <w:r>
-        <w:t xml:space="preserve">UML – </w:t>
-      </w:r>
-      <w:proofErr w:type="spellStart"/>
-      <w:r>
-        <w:t>Unified</w:t>
-      </w:r>
-      <w:proofErr w:type="spellEnd"/>
-      <w:r>
-        <w:t xml:space="preserve"> </w:t>
-      </w:r>
-      <w:proofErr w:type="spellStart"/>
-      <w:r>
-        <w:t>Modeling</w:t>
-      </w:r>
-      <w:proofErr w:type="spellEnd"/>
-      <w:r>
-        <w:t xml:space="preserve"> </w:t>
-      </w:r>
-      <w:proofErr w:type="spellStart"/>
-      <w:r>
-        <w:t>Language</w:t>
-      </w:r>
-      <w:proofErr w:type="spellEnd"/>
+        <w:t>UML – Unified Modeling Language</w:t>
+      </w:r>
     </w:p>
     <w:p>
       <w:pPr>
@@ -83,15 +62,7 @@
         <w:t>Utilis</w:t>
       </w:r>
       <w:r>
-        <w:t xml:space="preserve">é autant du côté client que conception &amp; </w:t>
-      </w:r>
-      <w:proofErr w:type="spellStart"/>
-      <w:r>
-        <w:t>dev</w:t>
-      </w:r>
-      <w:proofErr w:type="spellEnd"/>
-      <w:r>
-        <w:t>.</w:t>
+        <w:t>é autant du côté client que conception &amp; dev.</w:t>
       </w:r>
     </w:p>
     <w:p>
@@ -151,15 +122,7 @@
         <w:t>e</w:t>
       </w:r>
       <w:r>
-        <w:t xml:space="preserve">, on se rapproche plus du </w:t>
-      </w:r>
-      <w:proofErr w:type="spellStart"/>
-      <w:r>
-        <w:t>pseudo-code</w:t>
-      </w:r>
-      <w:proofErr w:type="spellEnd"/>
-      <w:r>
-        <w:t>.</w:t>
+        <w:t>, on se rapproche plus du pseudo-code.</w:t>
       </w:r>
     </w:p>
     <w:p>
@@ -330,21 +293,8 @@
         </w:numPr>
       </w:pPr>
       <w:r>
-        <w:t xml:space="preserve">Généralisation, </w:t>
-      </w:r>
-      <w:proofErr w:type="spellStart"/>
-      <w:r>
-        <w:t>extends</w:t>
-      </w:r>
-      <w:proofErr w:type="spellEnd"/>
-      <w:r>
-        <w:t xml:space="preserve">, </w:t>
-      </w:r>
-      <w:proofErr w:type="spellStart"/>
-      <w:r>
-        <w:t>include</w:t>
-      </w:r>
-      <w:proofErr w:type="spellEnd"/>
+        <w:t>Généralisation, extends, include</w:t>
+      </w:r>
     </w:p>
     <w:p>
       <w:pPr>
@@ -382,16 +332,11 @@
         <w:t>Défini la naissance et éventuellement la mort d’un objet</w:t>
       </w:r>
       <w:r>
-        <w:t xml:space="preserve"> et </w:t>
-      </w:r>
-      <w:proofErr w:type="gramStart"/>
-      <w:r>
-        <w:t>sa</w:t>
+        <w:t xml:space="preserve"> et sa</w:t>
       </w:r>
       <w:r>
         <w:t>(</w:t>
       </w:r>
-      <w:proofErr w:type="gramEnd"/>
       <w:r>
         <w:t>ses</w:t>
       </w:r>
@@ -411,15 +356,7 @@
         </w:numPr>
       </w:pPr>
       <w:r>
-        <w:t xml:space="preserve">Montre sous forme de </w:t>
-      </w:r>
-      <w:proofErr w:type="spellStart"/>
-      <w:r>
-        <w:t>timeline</w:t>
-      </w:r>
-      <w:proofErr w:type="spellEnd"/>
-      <w:r>
-        <w:t xml:space="preserve"> les « messages » envoyés et reçus entre objets.</w:t>
+        <w:t>Montre sous forme de timeline les « messages » envoyés et reçus entre objets.</w:t>
       </w:r>
     </w:p>
     <w:p>
@@ -488,21 +425,7 @@
         <w:rPr>
           <w:b/>
         </w:rPr>
-        <w:t xml:space="preserve"> n</w:t>
-      </w:r>
-      <w:proofErr w:type="gramStart"/>
-      <w:r>
-        <w:rPr>
-          <w:b/>
-        </w:rPr>
-        <w:t>..</w:t>
-      </w:r>
-      <w:proofErr w:type="gramEnd"/>
-      <w:r>
-        <w:rPr>
-          <w:b/>
-        </w:rPr>
-        <w:t xml:space="preserve">m </w:t>
+        <w:t xml:space="preserve"> n..m </w:t>
       </w:r>
     </w:p>
     <w:p>
@@ -547,15 +470,7 @@
         <w:sym w:font="Wingdings" w:char="F0E0"/>
       </w:r>
       <w:r>
-        <w:t xml:space="preserve"> B, </w:t>
-      </w:r>
-      <w:proofErr w:type="spellStart"/>
-      <w:r>
-        <w:t>ref</w:t>
-      </w:r>
-      <w:proofErr w:type="spellEnd"/>
-      <w:r>
-        <w:t xml:space="preserve"> de B dans </w:t>
+        <w:t xml:space="preserve"> B, ref de B dans </w:t>
       </w:r>
       <w:r>
         <w:t>A</w:t>
@@ -573,23 +488,10 @@
         <w:sym w:font="Wingdings" w:char="F0E0"/>
       </w:r>
       <w:r>
-        <w:t xml:space="preserve"> B, </w:t>
-      </w:r>
-      <w:proofErr w:type="spellStart"/>
-      <w:r>
-        <w:t>ref</w:t>
-      </w:r>
-      <w:proofErr w:type="spellEnd"/>
-      <w:r>
-        <w:t xml:space="preserve"> de A dans B et </w:t>
-      </w:r>
-      <w:proofErr w:type="spellStart"/>
-      <w:r>
-        <w:t>ref</w:t>
-      </w:r>
-      <w:proofErr w:type="spellEnd"/>
-      <w:r>
-        <w:t xml:space="preserve"> de B dans A, les deux se connaissent. </w:t>
+        <w:t xml:space="preserve"> B, ref</w:t>
+      </w:r>
+      <w:r>
+        <w:t xml:space="preserve"> de A dans B et ref de B dans A, les deux se connaissent. </w:t>
       </w:r>
     </w:p>
     <w:p>
@@ -619,15 +521,7 @@
         <w:t xml:space="preserve"> entre les packages</w:t>
       </w:r>
       <w:r>
-        <w:t xml:space="preserve">, éviter les </w:t>
-      </w:r>
-      <w:proofErr w:type="spellStart"/>
-      <w:r>
-        <w:t>ref</w:t>
-      </w:r>
-      <w:proofErr w:type="spellEnd"/>
-      <w:r>
-        <w:t xml:space="preserve"> circulaires A </w:t>
+        <w:t xml:space="preserve">, éviter les ref circulaires A </w:t>
       </w:r>
       <w:r>
         <w:sym w:font="Wingdings" w:char="F0DF"/>
@@ -725,47 +619,121 @@
     </w:p>
     <w:p>
       <w:pPr>
-        <w:pStyle w:val="Paragraphedeliste"/>
-        <w:numPr>
-          <w:ilvl w:val="0"/>
-          <w:numId w:val="2"/>
-        </w:numPr>
-      </w:pPr>
+        <w:pStyle w:val="Titre2"/>
+        <w:numPr>
+          <w:ilvl w:val="2"/>
+          <w:numId w:val="1"/>
+        </w:numPr>
+      </w:pPr>
+      <w:r>
+        <w:lastRenderedPageBreak/>
+        <w:t>Diagrammes d</w:t>
+      </w:r>
+      <w:r>
+        <w:t>’activité</w:t>
+      </w:r>
+    </w:p>
+    <w:p>
+      <w:pPr>
+        <w:pStyle w:val="Paragraphedeliste"/>
+        <w:numPr>
+          <w:ilvl w:val="0"/>
+          <w:numId w:val="2"/>
+        </w:numPr>
+      </w:pPr>
+      <w:r>
+        <w:t>Décrit l’évolution des objets complexes, du programme, de leur vie et de leur mort.</w:t>
+      </w:r>
+    </w:p>
+    <w:p>
+      <w:pPr>
+        <w:pStyle w:val="Paragraphedeliste"/>
+        <w:numPr>
+          <w:ilvl w:val="0"/>
+          <w:numId w:val="2"/>
+        </w:numPr>
+      </w:pPr>
+      <w:r>
+        <w:t>Plutôt qu’un état on a systématiquement une activité.</w:t>
+      </w:r>
+    </w:p>
+    <w:p>
+      <w:pPr>
+        <w:pStyle w:val="Paragraphedeliste"/>
+        <w:numPr>
+          <w:ilvl w:val="0"/>
+          <w:numId w:val="2"/>
+        </w:numPr>
+      </w:pPr>
+      <w:r>
+        <w:t>Contrainte de séquentia</w:t>
+      </w:r>
+      <w:r>
+        <w:t>lité et de parallélisme.</w:t>
+      </w:r>
+    </w:p>
+    <w:p>
+      <w:pPr>
+        <w:pStyle w:val="Titre3"/>
+        <w:numPr>
+          <w:ilvl w:val="2"/>
+          <w:numId w:val="1"/>
+        </w:numPr>
+      </w:pPr>
+      <w:r>
+        <w:t xml:space="preserve">Diagrammes </w:t>
+      </w:r>
+    </w:p>
+    <w:p/>
+    <w:p>
+      <w:pPr>
+        <w:pStyle w:val="Titre2"/>
+        <w:numPr>
+          <w:ilvl w:val="1"/>
+          <w:numId w:val="1"/>
+        </w:numPr>
+      </w:pPr>
+      <w:r>
+        <w:t>Vue statique</w:t>
+      </w:r>
+    </w:p>
+    <w:p>
+      <w:pPr>
+        <w:pStyle w:val="Titre3"/>
+        <w:numPr>
+          <w:ilvl w:val="2"/>
+          <w:numId w:val="1"/>
+        </w:numPr>
+      </w:pPr>
+      <w:r>
+        <w:t>Diagrammes de composants et de déploiement</w:t>
+      </w:r>
+    </w:p>
+    <w:p>
+      <w:pPr>
+        <w:pStyle w:val="Titre3"/>
+        <w:numPr>
+          <w:ilvl w:val="2"/>
+          <w:numId w:val="1"/>
+        </w:numPr>
+      </w:pPr>
+      <w:r>
+        <w:t>Diagrammes de déploiement</w:t>
+      </w:r>
+    </w:p>
+    <w:p>
+      <w:pPr>
+        <w:pStyle w:val="Paragraphedeliste"/>
+        <w:numPr>
+          <w:ilvl w:val="0"/>
+          <w:numId w:val="2"/>
+        </w:numPr>
+      </w:pPr>
+      <w:r>
+        <w:t>Diagrammes des machines à utiliser lors du déploiement en prod, serveurs distants, ram, DD, toutes ces bonnes choses.</w:t>
+      </w:r>
       <w:bookmarkStart w:id="0" w:name="_GoBack"/>
       <w:bookmarkEnd w:id="0"/>
-    </w:p>
-    <w:p>
-      <w:pPr>
-        <w:pStyle w:val="Titre2"/>
-        <w:numPr>
-          <w:ilvl w:val="2"/>
-          <w:numId w:val="1"/>
-        </w:numPr>
-      </w:pPr>
-      <w:r>
-        <w:lastRenderedPageBreak/>
-        <w:t>Diagrammes d</w:t>
-      </w:r>
-      <w:r>
-        <w:t>’activité</w:t>
-      </w:r>
-    </w:p>
-    <w:p>
-      <w:pPr>
-        <w:pStyle w:val="Paragraphedeliste"/>
-        <w:numPr>
-          <w:ilvl w:val="0"/>
-          <w:numId w:val="2"/>
-        </w:numPr>
-      </w:pPr>
-      <w:r>
-        <w:t>Décrit l’évolution des objets complexes, du programme, de leur vie et de leur mort.</w:t>
-      </w:r>
-    </w:p>
-    <w:p>
-      <w:pPr>
-        <w:pStyle w:val="Titre2"/>
-      </w:pPr>
     </w:p>
     <w:sectPr>
       <w:pgSz w:w="11906" w:h="16838"/>

</xml_diff>